<commit_message>
Did a whole lot of shiz part VIII
</commit_message>
<xml_diff>
--- a/ZombieDash/report.docx
+++ b/ZombieDash/report.docx
@@ -5887,8 +5887,6 @@
         </w:rPr>
         <w:t>These functions all increment Penelope’s inventory in some way.</w:t>
       </w:r>
-      <w:bookmarkStart w:id="0" w:name="_GoBack"/>
-      <w:bookmarkEnd w:id="0"/>
     </w:p>
     <w:p>
       <w:pPr>
@@ -5940,6 +5938,1096 @@
           <w:u w:val="single"/>
         </w:rPr>
       </w:pPr>
+      <w:proofErr w:type="spellStart"/>
+      <w:r>
+        <w:rPr>
+          <w:rFonts w:ascii="Times" w:hAnsi="Times"/>
+          <w:b/>
+          <w:u w:val="single"/>
+        </w:rPr>
+        <w:t>StudentWorld</w:t>
+      </w:r>
+      <w:proofErr w:type="spellEnd"/>
+    </w:p>
+    <w:p>
+      <w:pPr>
+        <w:tabs>
+          <w:tab w:val="left" w:pos="593"/>
+        </w:tabs>
+        <w:autoSpaceDE w:val="0"/>
+        <w:autoSpaceDN w:val="0"/>
+        <w:adjustRightInd w:val="0"/>
+        <w:rPr>
+          <w:rFonts w:ascii="Helvetica" w:hAnsi="Helvetica" w:cs="Helvetica"/>
+        </w:rPr>
+      </w:pPr>
+      <w:r>
+        <w:rPr>
+          <w:rFonts w:ascii="Menlo" w:hAnsi="Menlo" w:cs="Menlo"/>
+          <w:color w:val="0000FF"/>
+        </w:rPr>
+        <w:t>void</w:t>
+      </w:r>
+      <w:r>
+        <w:rPr>
+          <w:rFonts w:ascii="Menlo" w:hAnsi="Menlo" w:cs="Menlo"/>
+          <w:color w:val="000000"/>
+        </w:rPr>
+        <w:t xml:space="preserve"> </w:t>
+      </w:r>
+      <w:proofErr w:type="spellStart"/>
+      <w:proofErr w:type="gramStart"/>
+      <w:r>
+        <w:rPr>
+          <w:rFonts w:ascii="Menlo" w:hAnsi="Menlo" w:cs="Menlo"/>
+          <w:color w:val="000000"/>
+        </w:rPr>
+        <w:t>setPenelope</w:t>
+      </w:r>
+      <w:proofErr w:type="spellEnd"/>
+      <w:r>
+        <w:rPr>
+          <w:rFonts w:ascii="Menlo" w:hAnsi="Menlo" w:cs="Menlo"/>
+          <w:color w:val="000000"/>
+        </w:rPr>
+        <w:t>(</w:t>
+      </w:r>
+      <w:proofErr w:type="gramEnd"/>
+      <w:r>
+        <w:rPr>
+          <w:rFonts w:ascii="Menlo" w:hAnsi="Menlo" w:cs="Menlo"/>
+          <w:color w:val="000000"/>
+        </w:rPr>
+        <w:t>Penelope* p)</w:t>
+      </w:r>
+      <w:r>
+        <w:rPr>
+          <w:rFonts w:ascii="Menlo" w:hAnsi="Menlo" w:cs="Menlo"/>
+          <w:color w:val="000000"/>
+        </w:rPr>
+        <w:t xml:space="preserve"> - </w:t>
+      </w:r>
+      <w:r>
+        <w:rPr>
+          <w:rFonts w:ascii="Menlo" w:hAnsi="Menlo" w:cs="Menlo"/>
+          <w:color w:val="008000"/>
+        </w:rPr>
+        <w:t xml:space="preserve">set </w:t>
+      </w:r>
+      <w:proofErr w:type="spellStart"/>
+      <w:r>
+        <w:rPr>
+          <w:rFonts w:ascii="Menlo" w:hAnsi="Menlo" w:cs="Menlo"/>
+          <w:color w:val="008000"/>
+        </w:rPr>
+        <w:t>penelope</w:t>
+      </w:r>
+      <w:proofErr w:type="spellEnd"/>
+      <w:r>
+        <w:rPr>
+          <w:rFonts w:ascii="Menlo" w:hAnsi="Menlo" w:cs="Menlo"/>
+          <w:color w:val="008000"/>
+        </w:rPr>
+        <w:t xml:space="preserve"> to the current world's Penelope</w:t>
+      </w:r>
+    </w:p>
+    <w:p>
+      <w:pPr>
+        <w:tabs>
+          <w:tab w:val="left" w:pos="593"/>
+        </w:tabs>
+        <w:autoSpaceDE w:val="0"/>
+        <w:autoSpaceDN w:val="0"/>
+        <w:adjustRightInd w:val="0"/>
+        <w:rPr>
+          <w:rFonts w:ascii="Helvetica" w:hAnsi="Helvetica" w:cs="Helvetica"/>
+        </w:rPr>
+      </w:pPr>
+      <w:r>
+        <w:rPr>
+          <w:rFonts w:ascii="Menlo" w:hAnsi="Menlo" w:cs="Menlo"/>
+          <w:color w:val="0000FF"/>
+        </w:rPr>
+        <w:t>void</w:t>
+      </w:r>
+      <w:r>
+        <w:rPr>
+          <w:rFonts w:ascii="Menlo" w:hAnsi="Menlo" w:cs="Menlo"/>
+          <w:color w:val="000000"/>
+        </w:rPr>
+        <w:t xml:space="preserve"> </w:t>
+      </w:r>
+      <w:proofErr w:type="spellStart"/>
+      <w:proofErr w:type="gramStart"/>
+      <w:r>
+        <w:rPr>
+          <w:rFonts w:ascii="Menlo" w:hAnsi="Menlo" w:cs="Menlo"/>
+          <w:color w:val="000000"/>
+        </w:rPr>
+        <w:t>loadLevel</w:t>
+      </w:r>
+      <w:proofErr w:type="spellEnd"/>
+      <w:r>
+        <w:rPr>
+          <w:rFonts w:ascii="Menlo" w:hAnsi="Menlo" w:cs="Menlo"/>
+          <w:color w:val="000000"/>
+        </w:rPr>
+        <w:t>(</w:t>
+      </w:r>
+      <w:proofErr w:type="spellStart"/>
+      <w:proofErr w:type="gramEnd"/>
+      <w:r>
+        <w:rPr>
+          <w:rFonts w:ascii="Menlo" w:hAnsi="Menlo" w:cs="Menlo"/>
+          <w:color w:val="0000FF"/>
+        </w:rPr>
+        <w:t>int</w:t>
+      </w:r>
+      <w:proofErr w:type="spellEnd"/>
+      <w:r>
+        <w:rPr>
+          <w:rFonts w:ascii="Menlo" w:hAnsi="Menlo" w:cs="Menlo"/>
+          <w:color w:val="000000"/>
+        </w:rPr>
+        <w:t xml:space="preserve"> level)</w:t>
+      </w:r>
+      <w:r>
+        <w:rPr>
+          <w:rFonts w:ascii="Menlo" w:hAnsi="Menlo" w:cs="Menlo"/>
+          <w:color w:val="000000"/>
+        </w:rPr>
+        <w:t xml:space="preserve"> - </w:t>
+      </w:r>
+      <w:r>
+        <w:rPr>
+          <w:rFonts w:ascii="Menlo" w:hAnsi="Menlo" w:cs="Menlo"/>
+          <w:color w:val="008000"/>
+        </w:rPr>
+        <w:t>Loads the indicated level</w:t>
+      </w:r>
+    </w:p>
+    <w:p>
+      <w:pPr>
+        <w:tabs>
+          <w:tab w:val="left" w:pos="593"/>
+        </w:tabs>
+        <w:autoSpaceDE w:val="0"/>
+        <w:autoSpaceDN w:val="0"/>
+        <w:adjustRightInd w:val="0"/>
+        <w:rPr>
+          <w:rFonts w:ascii="Helvetica" w:hAnsi="Helvetica" w:cs="Helvetica"/>
+        </w:rPr>
+      </w:pPr>
+      <w:r>
+        <w:rPr>
+          <w:rFonts w:ascii="Menlo" w:hAnsi="Menlo" w:cs="Menlo"/>
+          <w:color w:val="0000FF"/>
+        </w:rPr>
+        <w:t>bool</w:t>
+      </w:r>
+      <w:r>
+        <w:rPr>
+          <w:rFonts w:ascii="Menlo" w:hAnsi="Menlo" w:cs="Menlo"/>
+          <w:color w:val="000000"/>
+        </w:rPr>
+        <w:t xml:space="preserve"> </w:t>
+      </w:r>
+      <w:proofErr w:type="spellStart"/>
+      <w:proofErr w:type="gramStart"/>
+      <w:r>
+        <w:rPr>
+          <w:rFonts w:ascii="Menlo" w:hAnsi="Menlo" w:cs="Menlo"/>
+          <w:color w:val="000000"/>
+        </w:rPr>
+        <w:t>doesBlockMovement</w:t>
+      </w:r>
+      <w:proofErr w:type="spellEnd"/>
+      <w:r>
+        <w:rPr>
+          <w:rFonts w:ascii="Menlo" w:hAnsi="Menlo" w:cs="Menlo"/>
+          <w:color w:val="000000"/>
+        </w:rPr>
+        <w:t>(</w:t>
+      </w:r>
+      <w:proofErr w:type="gramEnd"/>
+      <w:r>
+        <w:rPr>
+          <w:rFonts w:ascii="Menlo" w:hAnsi="Menlo" w:cs="Menlo"/>
+          <w:color w:val="0000FF"/>
+        </w:rPr>
+        <w:t>double</w:t>
+      </w:r>
+      <w:r>
+        <w:rPr>
+          <w:rFonts w:ascii="Menlo" w:hAnsi="Menlo" w:cs="Menlo"/>
+          <w:color w:val="000000"/>
+        </w:rPr>
+        <w:t xml:space="preserve"> x, </w:t>
+      </w:r>
+      <w:r>
+        <w:rPr>
+          <w:rFonts w:ascii="Menlo" w:hAnsi="Menlo" w:cs="Menlo"/>
+          <w:color w:val="0000FF"/>
+        </w:rPr>
+        <w:t>double</w:t>
+      </w:r>
+      <w:r>
+        <w:rPr>
+          <w:rFonts w:ascii="Menlo" w:hAnsi="Menlo" w:cs="Menlo"/>
+          <w:color w:val="000000"/>
+        </w:rPr>
+        <w:t xml:space="preserve"> y, Actor* actor)</w:t>
+      </w:r>
+      <w:r>
+        <w:rPr>
+          <w:rFonts w:ascii="Menlo" w:hAnsi="Menlo" w:cs="Menlo"/>
+          <w:color w:val="000000"/>
+        </w:rPr>
+        <w:t xml:space="preserve"> - </w:t>
+      </w:r>
+      <w:r>
+        <w:rPr>
+          <w:rFonts w:ascii="Menlo" w:hAnsi="Menlo" w:cs="Menlo"/>
+          <w:color w:val="008000"/>
+        </w:rPr>
+        <w:t>checks if the current actor can move to coordinate (</w:t>
+      </w:r>
+      <w:proofErr w:type="spellStart"/>
+      <w:r>
+        <w:rPr>
+          <w:rFonts w:ascii="Menlo" w:hAnsi="Menlo" w:cs="Menlo"/>
+          <w:color w:val="008000"/>
+        </w:rPr>
+        <w:t>x,y</w:t>
+      </w:r>
+      <w:proofErr w:type="spellEnd"/>
+      <w:r>
+        <w:rPr>
+          <w:rFonts w:ascii="Menlo" w:hAnsi="Menlo" w:cs="Menlo"/>
+          <w:color w:val="008000"/>
+        </w:rPr>
+        <w:t>) without being blocked given that the actor is not of type projectile</w:t>
+      </w:r>
+    </w:p>
+    <w:p>
+      <w:pPr>
+        <w:tabs>
+          <w:tab w:val="left" w:pos="593"/>
+        </w:tabs>
+        <w:autoSpaceDE w:val="0"/>
+        <w:autoSpaceDN w:val="0"/>
+        <w:adjustRightInd w:val="0"/>
+        <w:rPr>
+          <w:rFonts w:ascii="Helvetica" w:hAnsi="Helvetica" w:cs="Helvetica"/>
+        </w:rPr>
+      </w:pPr>
+      <w:r>
+        <w:rPr>
+          <w:rFonts w:ascii="Menlo" w:hAnsi="Menlo" w:cs="Menlo"/>
+          <w:color w:val="0000FF"/>
+        </w:rPr>
+        <w:lastRenderedPageBreak/>
+        <w:t>bool</w:t>
+      </w:r>
+      <w:r>
+        <w:rPr>
+          <w:rFonts w:ascii="Menlo" w:hAnsi="Menlo" w:cs="Menlo"/>
+          <w:color w:val="000000"/>
+        </w:rPr>
+        <w:t xml:space="preserve"> </w:t>
+      </w:r>
+      <w:proofErr w:type="spellStart"/>
+      <w:proofErr w:type="gramStart"/>
+      <w:r>
+        <w:rPr>
+          <w:rFonts w:ascii="Menlo" w:hAnsi="Menlo" w:cs="Menlo"/>
+          <w:color w:val="000000"/>
+        </w:rPr>
+        <w:t>doesBlockFire</w:t>
+      </w:r>
+      <w:proofErr w:type="spellEnd"/>
+      <w:r>
+        <w:rPr>
+          <w:rFonts w:ascii="Menlo" w:hAnsi="Menlo" w:cs="Menlo"/>
+          <w:color w:val="000000"/>
+        </w:rPr>
+        <w:t>(</w:t>
+      </w:r>
+      <w:proofErr w:type="gramEnd"/>
+      <w:r>
+        <w:rPr>
+          <w:rFonts w:ascii="Menlo" w:hAnsi="Menlo" w:cs="Menlo"/>
+          <w:color w:val="0000FF"/>
+        </w:rPr>
+        <w:t>double</w:t>
+      </w:r>
+      <w:r>
+        <w:rPr>
+          <w:rFonts w:ascii="Menlo" w:hAnsi="Menlo" w:cs="Menlo"/>
+          <w:color w:val="000000"/>
+        </w:rPr>
+        <w:t xml:space="preserve"> x, </w:t>
+      </w:r>
+      <w:r>
+        <w:rPr>
+          <w:rFonts w:ascii="Menlo" w:hAnsi="Menlo" w:cs="Menlo"/>
+          <w:color w:val="0000FF"/>
+        </w:rPr>
+        <w:t>double</w:t>
+      </w:r>
+      <w:r>
+        <w:rPr>
+          <w:rFonts w:ascii="Menlo" w:hAnsi="Menlo" w:cs="Menlo"/>
+          <w:color w:val="000000"/>
+        </w:rPr>
+        <w:t xml:space="preserve"> y)</w:t>
+      </w:r>
+      <w:r>
+        <w:rPr>
+          <w:rFonts w:ascii="Menlo" w:hAnsi="Menlo" w:cs="Menlo"/>
+          <w:color w:val="000000"/>
+        </w:rPr>
+        <w:t xml:space="preserve"> - </w:t>
+      </w:r>
+      <w:r>
+        <w:rPr>
+          <w:rFonts w:ascii="Menlo" w:hAnsi="Menlo" w:cs="Menlo"/>
+          <w:color w:val="008000"/>
+        </w:rPr>
+        <w:t>checks if a flame can be instantiated at coordinate (</w:t>
+      </w:r>
+      <w:proofErr w:type="spellStart"/>
+      <w:r>
+        <w:rPr>
+          <w:rFonts w:ascii="Menlo" w:hAnsi="Menlo" w:cs="Menlo"/>
+          <w:color w:val="008000"/>
+        </w:rPr>
+        <w:t>x,y</w:t>
+      </w:r>
+      <w:proofErr w:type="spellEnd"/>
+      <w:r>
+        <w:rPr>
+          <w:rFonts w:ascii="Menlo" w:hAnsi="Menlo" w:cs="Menlo"/>
+          <w:color w:val="008000"/>
+        </w:rPr>
+        <w:t>) without being blocked</w:t>
+      </w:r>
+    </w:p>
+    <w:p>
+      <w:pPr>
+        <w:tabs>
+          <w:tab w:val="left" w:pos="593"/>
+        </w:tabs>
+        <w:autoSpaceDE w:val="0"/>
+        <w:autoSpaceDN w:val="0"/>
+        <w:adjustRightInd w:val="0"/>
+        <w:rPr>
+          <w:rFonts w:ascii="Helvetica" w:hAnsi="Helvetica" w:cs="Helvetica"/>
+        </w:rPr>
+      </w:pPr>
+      <w:r>
+        <w:rPr>
+          <w:rFonts w:ascii="Menlo" w:hAnsi="Menlo" w:cs="Menlo"/>
+          <w:color w:val="0000FF"/>
+        </w:rPr>
+        <w:t>bool</w:t>
+      </w:r>
+      <w:r>
+        <w:rPr>
+          <w:rFonts w:ascii="Menlo" w:hAnsi="Menlo" w:cs="Menlo"/>
+          <w:color w:val="000000"/>
+        </w:rPr>
+        <w:t xml:space="preserve"> </w:t>
+      </w:r>
+      <w:proofErr w:type="spellStart"/>
+      <w:proofErr w:type="gramStart"/>
+      <w:r>
+        <w:rPr>
+          <w:rFonts w:ascii="Menlo" w:hAnsi="Menlo" w:cs="Menlo"/>
+          <w:color w:val="000000"/>
+        </w:rPr>
+        <w:t>doesBlockGoodie</w:t>
+      </w:r>
+      <w:proofErr w:type="spellEnd"/>
+      <w:r>
+        <w:rPr>
+          <w:rFonts w:ascii="Menlo" w:hAnsi="Menlo" w:cs="Menlo"/>
+          <w:color w:val="000000"/>
+        </w:rPr>
+        <w:t>(</w:t>
+      </w:r>
+      <w:proofErr w:type="gramEnd"/>
+      <w:r>
+        <w:rPr>
+          <w:rFonts w:ascii="Menlo" w:hAnsi="Menlo" w:cs="Menlo"/>
+          <w:color w:val="0000FF"/>
+        </w:rPr>
+        <w:t>double</w:t>
+      </w:r>
+      <w:r>
+        <w:rPr>
+          <w:rFonts w:ascii="Menlo" w:hAnsi="Menlo" w:cs="Menlo"/>
+          <w:color w:val="000000"/>
+        </w:rPr>
+        <w:t xml:space="preserve"> x, </w:t>
+      </w:r>
+      <w:r>
+        <w:rPr>
+          <w:rFonts w:ascii="Menlo" w:hAnsi="Menlo" w:cs="Menlo"/>
+          <w:color w:val="0000FF"/>
+        </w:rPr>
+        <w:t>double</w:t>
+      </w:r>
+      <w:r>
+        <w:rPr>
+          <w:rFonts w:ascii="Menlo" w:hAnsi="Menlo" w:cs="Menlo"/>
+          <w:color w:val="000000"/>
+        </w:rPr>
+        <w:t xml:space="preserve"> y)</w:t>
+      </w:r>
+      <w:r>
+        <w:rPr>
+          <w:rFonts w:ascii="Menlo" w:hAnsi="Menlo" w:cs="Menlo"/>
+          <w:color w:val="000000"/>
+        </w:rPr>
+        <w:t xml:space="preserve"> - </w:t>
+      </w:r>
+      <w:r>
+        <w:rPr>
+          <w:rFonts w:ascii="Menlo" w:hAnsi="Menlo" w:cs="Menlo"/>
+          <w:color w:val="008000"/>
+        </w:rPr>
+        <w:t>checks if a goodie can be instantiated at coordinate (</w:t>
+      </w:r>
+      <w:proofErr w:type="spellStart"/>
+      <w:r>
+        <w:rPr>
+          <w:rFonts w:ascii="Menlo" w:hAnsi="Menlo" w:cs="Menlo"/>
+          <w:color w:val="008000"/>
+        </w:rPr>
+        <w:t>x,y</w:t>
+      </w:r>
+      <w:proofErr w:type="spellEnd"/>
+      <w:r>
+        <w:rPr>
+          <w:rFonts w:ascii="Menlo" w:hAnsi="Menlo" w:cs="Menlo"/>
+          <w:color w:val="008000"/>
+        </w:rPr>
+        <w:t>) without being blocked</w:t>
+      </w:r>
+    </w:p>
+    <w:p>
+      <w:pPr>
+        <w:tabs>
+          <w:tab w:val="left" w:pos="593"/>
+        </w:tabs>
+        <w:autoSpaceDE w:val="0"/>
+        <w:autoSpaceDN w:val="0"/>
+        <w:adjustRightInd w:val="0"/>
+        <w:rPr>
+          <w:rFonts w:ascii="Helvetica" w:hAnsi="Helvetica" w:cs="Helvetica"/>
+        </w:rPr>
+      </w:pPr>
+      <w:r>
+        <w:rPr>
+          <w:rFonts w:ascii="Menlo" w:hAnsi="Menlo" w:cs="Menlo"/>
+          <w:color w:val="000000"/>
+        </w:rPr>
+        <w:t xml:space="preserve">Actor* </w:t>
+      </w:r>
+      <w:proofErr w:type="spellStart"/>
+      <w:proofErr w:type="gramStart"/>
+      <w:r>
+        <w:rPr>
+          <w:rFonts w:ascii="Menlo" w:hAnsi="Menlo" w:cs="Menlo"/>
+          <w:color w:val="000000"/>
+        </w:rPr>
+        <w:t>doesOverlapWithAnyActor</w:t>
+      </w:r>
+      <w:proofErr w:type="spellEnd"/>
+      <w:r>
+        <w:rPr>
+          <w:rFonts w:ascii="Menlo" w:hAnsi="Menlo" w:cs="Menlo"/>
+          <w:color w:val="000000"/>
+        </w:rPr>
+        <w:t>(</w:t>
+      </w:r>
+      <w:proofErr w:type="gramEnd"/>
+      <w:r>
+        <w:rPr>
+          <w:rFonts w:ascii="Menlo" w:hAnsi="Menlo" w:cs="Menlo"/>
+          <w:color w:val="000000"/>
+        </w:rPr>
+        <w:t xml:space="preserve">Actor* </w:t>
+      </w:r>
+      <w:proofErr w:type="spellStart"/>
+      <w:r>
+        <w:rPr>
+          <w:rFonts w:ascii="Menlo" w:hAnsi="Menlo" w:cs="Menlo"/>
+          <w:color w:val="000000"/>
+        </w:rPr>
+        <w:t>notThisActor</w:t>
+      </w:r>
+      <w:proofErr w:type="spellEnd"/>
+      <w:r>
+        <w:rPr>
+          <w:rFonts w:ascii="Menlo" w:hAnsi="Menlo" w:cs="Menlo"/>
+          <w:color w:val="000000"/>
+        </w:rPr>
+        <w:t>)</w:t>
+      </w:r>
+      <w:r>
+        <w:rPr>
+          <w:rFonts w:ascii="Menlo" w:hAnsi="Menlo" w:cs="Menlo"/>
+          <w:color w:val="000000"/>
+        </w:rPr>
+        <w:t xml:space="preserve"> - </w:t>
+      </w:r>
+      <w:r>
+        <w:rPr>
+          <w:rFonts w:ascii="Menlo" w:hAnsi="Menlo" w:cs="Menlo"/>
+          <w:color w:val="008000"/>
+        </w:rPr>
+        <w:t xml:space="preserve">Returns the actor that the passed in actor is overlapped with, returns </w:t>
+      </w:r>
+      <w:proofErr w:type="spellStart"/>
+      <w:r>
+        <w:rPr>
+          <w:rFonts w:ascii="Menlo" w:hAnsi="Menlo" w:cs="Menlo"/>
+          <w:color w:val="008000"/>
+        </w:rPr>
+        <w:t>nullptr</w:t>
+      </w:r>
+      <w:proofErr w:type="spellEnd"/>
+      <w:r>
+        <w:rPr>
+          <w:rFonts w:ascii="Menlo" w:hAnsi="Menlo" w:cs="Menlo"/>
+          <w:color w:val="008000"/>
+        </w:rPr>
+        <w:t xml:space="preserve"> if there is none</w:t>
+      </w:r>
+    </w:p>
+    <w:p>
+      <w:pPr>
+        <w:tabs>
+          <w:tab w:val="left" w:pos="593"/>
+        </w:tabs>
+        <w:autoSpaceDE w:val="0"/>
+        <w:autoSpaceDN w:val="0"/>
+        <w:adjustRightInd w:val="0"/>
+        <w:rPr>
+          <w:rFonts w:ascii="Helvetica" w:hAnsi="Helvetica" w:cs="Helvetica"/>
+        </w:rPr>
+      </w:pPr>
+      <w:r>
+        <w:rPr>
+          <w:rFonts w:ascii="Menlo" w:hAnsi="Menlo" w:cs="Menlo"/>
+          <w:color w:val="0000FF"/>
+        </w:rPr>
+        <w:t>void</w:t>
+      </w:r>
+      <w:r>
+        <w:rPr>
+          <w:rFonts w:ascii="Menlo" w:hAnsi="Menlo" w:cs="Menlo"/>
+          <w:color w:val="000000"/>
+        </w:rPr>
+        <w:t xml:space="preserve"> </w:t>
+      </w:r>
+      <w:proofErr w:type="spellStart"/>
+      <w:proofErr w:type="gramStart"/>
+      <w:r>
+        <w:rPr>
+          <w:rFonts w:ascii="Menlo" w:hAnsi="Menlo" w:cs="Menlo"/>
+          <w:color w:val="000000"/>
+        </w:rPr>
+        <w:t>addActor</w:t>
+      </w:r>
+      <w:proofErr w:type="spellEnd"/>
+      <w:r>
+        <w:rPr>
+          <w:rFonts w:ascii="Menlo" w:hAnsi="Menlo" w:cs="Menlo"/>
+          <w:color w:val="000000"/>
+        </w:rPr>
+        <w:t>(</w:t>
+      </w:r>
+      <w:proofErr w:type="gramEnd"/>
+      <w:r>
+        <w:rPr>
+          <w:rFonts w:ascii="Menlo" w:hAnsi="Menlo" w:cs="Menlo"/>
+          <w:color w:val="000000"/>
+        </w:rPr>
+        <w:t>Actor* actor)</w:t>
+      </w:r>
+      <w:r>
+        <w:rPr>
+          <w:rFonts w:ascii="Menlo" w:hAnsi="Menlo" w:cs="Menlo"/>
+          <w:color w:val="000000"/>
+        </w:rPr>
+        <w:t xml:space="preserve"> - </w:t>
+      </w:r>
+      <w:r>
+        <w:rPr>
+          <w:rFonts w:ascii="Menlo" w:hAnsi="Menlo" w:cs="Menlo"/>
+          <w:color w:val="008000"/>
+        </w:rPr>
+        <w:t>add actor to the vector of actor pointers</w:t>
+      </w:r>
+    </w:p>
+    <w:p>
+      <w:pPr>
+        <w:tabs>
+          <w:tab w:val="left" w:pos="593"/>
+        </w:tabs>
+        <w:autoSpaceDE w:val="0"/>
+        <w:autoSpaceDN w:val="0"/>
+        <w:adjustRightInd w:val="0"/>
+        <w:rPr>
+          <w:rFonts w:ascii="Helvetica" w:hAnsi="Helvetica" w:cs="Helvetica"/>
+        </w:rPr>
+      </w:pPr>
+      <w:r>
+        <w:rPr>
+          <w:rFonts w:ascii="Menlo" w:hAnsi="Menlo" w:cs="Menlo"/>
+          <w:color w:val="0000FF"/>
+        </w:rPr>
+        <w:t>double</w:t>
+      </w:r>
+      <w:r>
+        <w:rPr>
+          <w:rFonts w:ascii="Menlo" w:hAnsi="Menlo" w:cs="Menlo"/>
+          <w:color w:val="000000"/>
+        </w:rPr>
+        <w:t xml:space="preserve"> </w:t>
+      </w:r>
+      <w:proofErr w:type="spellStart"/>
+      <w:proofErr w:type="gramStart"/>
+      <w:r>
+        <w:rPr>
+          <w:rFonts w:ascii="Menlo" w:hAnsi="Menlo" w:cs="Menlo"/>
+          <w:color w:val="000000"/>
+        </w:rPr>
+        <w:t>getClosestZombie</w:t>
+      </w:r>
+      <w:proofErr w:type="spellEnd"/>
+      <w:r>
+        <w:rPr>
+          <w:rFonts w:ascii="Menlo" w:hAnsi="Menlo" w:cs="Menlo"/>
+          <w:color w:val="000000"/>
+        </w:rPr>
+        <w:t>(</w:t>
+      </w:r>
+      <w:proofErr w:type="gramEnd"/>
+      <w:r>
+        <w:rPr>
+          <w:rFonts w:ascii="Menlo" w:hAnsi="Menlo" w:cs="Menlo"/>
+          <w:color w:val="0000FF"/>
+        </w:rPr>
+        <w:t>double</w:t>
+      </w:r>
+      <w:r>
+        <w:rPr>
+          <w:rFonts w:ascii="Menlo" w:hAnsi="Menlo" w:cs="Menlo"/>
+          <w:color w:val="000000"/>
+        </w:rPr>
+        <w:t xml:space="preserve"> x, </w:t>
+      </w:r>
+      <w:r>
+        <w:rPr>
+          <w:rFonts w:ascii="Menlo" w:hAnsi="Menlo" w:cs="Menlo"/>
+          <w:color w:val="0000FF"/>
+        </w:rPr>
+        <w:t>double</w:t>
+      </w:r>
+      <w:r>
+        <w:rPr>
+          <w:rFonts w:ascii="Menlo" w:hAnsi="Menlo" w:cs="Menlo"/>
+          <w:color w:val="000000"/>
+        </w:rPr>
+        <w:t xml:space="preserve"> y)</w:t>
+      </w:r>
+      <w:r>
+        <w:rPr>
+          <w:rFonts w:ascii="Menlo" w:hAnsi="Menlo" w:cs="Menlo"/>
+          <w:color w:val="000000"/>
+        </w:rPr>
+        <w:t xml:space="preserve"> - </w:t>
+      </w:r>
+      <w:r>
+        <w:rPr>
+          <w:rFonts w:ascii="Menlo" w:hAnsi="Menlo" w:cs="Menlo"/>
+          <w:color w:val="008000"/>
+        </w:rPr>
+        <w:t>get the distance to the closest zombie</w:t>
+      </w:r>
+    </w:p>
+    <w:p>
+      <w:pPr>
+        <w:tabs>
+          <w:tab w:val="left" w:pos="593"/>
+        </w:tabs>
+        <w:autoSpaceDE w:val="0"/>
+        <w:autoSpaceDN w:val="0"/>
+        <w:adjustRightInd w:val="0"/>
+        <w:rPr>
+          <w:rFonts w:ascii="Helvetica" w:hAnsi="Helvetica" w:cs="Helvetica"/>
+        </w:rPr>
+      </w:pPr>
+      <w:r>
+        <w:rPr>
+          <w:rFonts w:ascii="Menlo" w:hAnsi="Menlo" w:cs="Menlo"/>
+          <w:color w:val="000000"/>
+        </w:rPr>
+        <w:t xml:space="preserve">Actor* </w:t>
+      </w:r>
+      <w:proofErr w:type="spellStart"/>
+      <w:proofErr w:type="gramStart"/>
+      <w:r>
+        <w:rPr>
+          <w:rFonts w:ascii="Menlo" w:hAnsi="Menlo" w:cs="Menlo"/>
+          <w:color w:val="000000"/>
+        </w:rPr>
+        <w:t>getClosestHuman</w:t>
+      </w:r>
+      <w:proofErr w:type="spellEnd"/>
+      <w:r>
+        <w:rPr>
+          <w:rFonts w:ascii="Menlo" w:hAnsi="Menlo" w:cs="Menlo"/>
+          <w:color w:val="000000"/>
+        </w:rPr>
+        <w:t>(</w:t>
+      </w:r>
+      <w:proofErr w:type="gramEnd"/>
+      <w:r>
+        <w:rPr>
+          <w:rFonts w:ascii="Menlo" w:hAnsi="Menlo" w:cs="Menlo"/>
+          <w:color w:val="0000FF"/>
+        </w:rPr>
+        <w:t>double</w:t>
+      </w:r>
+      <w:r>
+        <w:rPr>
+          <w:rFonts w:ascii="Menlo" w:hAnsi="Menlo" w:cs="Menlo"/>
+          <w:color w:val="000000"/>
+        </w:rPr>
+        <w:t xml:space="preserve"> x, </w:t>
+      </w:r>
+      <w:r>
+        <w:rPr>
+          <w:rFonts w:ascii="Menlo" w:hAnsi="Menlo" w:cs="Menlo"/>
+          <w:color w:val="0000FF"/>
+        </w:rPr>
+        <w:t>double</w:t>
+      </w:r>
+      <w:r>
+        <w:rPr>
+          <w:rFonts w:ascii="Menlo" w:hAnsi="Menlo" w:cs="Menlo"/>
+          <w:color w:val="000000"/>
+        </w:rPr>
+        <w:t xml:space="preserve"> y)</w:t>
+      </w:r>
+      <w:r>
+        <w:rPr>
+          <w:rFonts w:ascii="Menlo" w:hAnsi="Menlo" w:cs="Menlo"/>
+          <w:color w:val="000000"/>
+        </w:rPr>
+        <w:t xml:space="preserve"> - </w:t>
+      </w:r>
+      <w:r>
+        <w:rPr>
+          <w:rFonts w:ascii="Menlo" w:hAnsi="Menlo" w:cs="Menlo"/>
+          <w:color w:val="008000"/>
+        </w:rPr>
+        <w:t>get the pointer to the closest human (</w:t>
+      </w:r>
+      <w:proofErr w:type="spellStart"/>
+      <w:r>
+        <w:rPr>
+          <w:rFonts w:ascii="Menlo" w:hAnsi="Menlo" w:cs="Menlo"/>
+          <w:color w:val="008000"/>
+        </w:rPr>
+        <w:t>penelope</w:t>
+      </w:r>
+      <w:proofErr w:type="spellEnd"/>
+      <w:r>
+        <w:rPr>
+          <w:rFonts w:ascii="Menlo" w:hAnsi="Menlo" w:cs="Menlo"/>
+          <w:color w:val="008000"/>
+        </w:rPr>
+        <w:t xml:space="preserve"> or citizen)</w:t>
+      </w:r>
+    </w:p>
+    <w:p>
+      <w:pPr>
+        <w:tabs>
+          <w:tab w:val="left" w:pos="593"/>
+        </w:tabs>
+        <w:autoSpaceDE w:val="0"/>
+        <w:autoSpaceDN w:val="0"/>
+        <w:adjustRightInd w:val="0"/>
+        <w:rPr>
+          <w:rFonts w:ascii="Helvetica" w:hAnsi="Helvetica" w:cs="Helvetica"/>
+        </w:rPr>
+      </w:pPr>
+      <w:proofErr w:type="spellStart"/>
+      <w:r>
+        <w:rPr>
+          <w:rFonts w:ascii="Menlo" w:hAnsi="Menlo" w:cs="Menlo"/>
+          <w:color w:val="0000FF"/>
+        </w:rPr>
+        <w:t>int</w:t>
+      </w:r>
+      <w:proofErr w:type="spellEnd"/>
+      <w:r>
+        <w:rPr>
+          <w:rFonts w:ascii="Menlo" w:hAnsi="Menlo" w:cs="Menlo"/>
+          <w:color w:val="000000"/>
+        </w:rPr>
+        <w:t xml:space="preserve"> </w:t>
+      </w:r>
+      <w:proofErr w:type="spellStart"/>
+      <w:proofErr w:type="gramStart"/>
+      <w:r>
+        <w:rPr>
+          <w:rFonts w:ascii="Menlo" w:hAnsi="Menlo" w:cs="Menlo"/>
+          <w:color w:val="000000"/>
+        </w:rPr>
+        <w:t>numberOfCitizensLeft</w:t>
+      </w:r>
+      <w:proofErr w:type="spellEnd"/>
+      <w:r>
+        <w:rPr>
+          <w:rFonts w:ascii="Menlo" w:hAnsi="Menlo" w:cs="Menlo"/>
+          <w:color w:val="000000"/>
+        </w:rPr>
+        <w:t>(</w:t>
+      </w:r>
+      <w:proofErr w:type="gramEnd"/>
+      <w:r>
+        <w:rPr>
+          <w:rFonts w:ascii="Menlo" w:hAnsi="Menlo" w:cs="Menlo"/>
+          <w:color w:val="000000"/>
+        </w:rPr>
+        <w:t>)</w:t>
+      </w:r>
+      <w:r>
+        <w:rPr>
+          <w:rFonts w:ascii="Menlo" w:hAnsi="Menlo" w:cs="Menlo"/>
+          <w:color w:val="000000"/>
+        </w:rPr>
+        <w:t xml:space="preserve"> - </w:t>
+      </w:r>
+      <w:r>
+        <w:rPr>
+          <w:rFonts w:ascii="Menlo" w:hAnsi="Menlo" w:cs="Menlo"/>
+          <w:color w:val="008000"/>
+        </w:rPr>
+        <w:t>returns the number of citizens left</w:t>
+      </w:r>
+    </w:p>
+    <w:p>
+      <w:pPr>
+        <w:tabs>
+          <w:tab w:val="left" w:pos="593"/>
+        </w:tabs>
+        <w:autoSpaceDE w:val="0"/>
+        <w:autoSpaceDN w:val="0"/>
+        <w:adjustRightInd w:val="0"/>
+        <w:rPr>
+          <w:rFonts w:ascii="Helvetica" w:hAnsi="Helvetica" w:cs="Helvetica"/>
+        </w:rPr>
+      </w:pPr>
+      <w:r>
+        <w:rPr>
+          <w:rFonts w:ascii="Menlo" w:hAnsi="Menlo" w:cs="Menlo"/>
+          <w:color w:val="0000FF"/>
+        </w:rPr>
+        <w:t>void</w:t>
+      </w:r>
+      <w:r>
+        <w:rPr>
+          <w:rFonts w:ascii="Menlo" w:hAnsi="Menlo" w:cs="Menlo"/>
+          <w:color w:val="000000"/>
+        </w:rPr>
+        <w:t xml:space="preserve"> </w:t>
+      </w:r>
+      <w:proofErr w:type="spellStart"/>
+      <w:proofErr w:type="gramStart"/>
+      <w:r>
+        <w:rPr>
+          <w:rFonts w:ascii="Menlo" w:hAnsi="Menlo" w:cs="Menlo"/>
+          <w:color w:val="000000"/>
+        </w:rPr>
+        <w:t>exitIsSteppedOn</w:t>
+      </w:r>
+      <w:proofErr w:type="spellEnd"/>
+      <w:r>
+        <w:rPr>
+          <w:rFonts w:ascii="Menlo" w:hAnsi="Menlo" w:cs="Menlo"/>
+          <w:color w:val="000000"/>
+        </w:rPr>
+        <w:t>(</w:t>
+      </w:r>
+      <w:proofErr w:type="gramEnd"/>
+      <w:r>
+        <w:rPr>
+          <w:rFonts w:ascii="Menlo" w:hAnsi="Menlo" w:cs="Menlo"/>
+          <w:color w:val="0000FF"/>
+        </w:rPr>
+        <w:t>bool</w:t>
+      </w:r>
+      <w:r>
+        <w:rPr>
+          <w:rFonts w:ascii="Menlo" w:hAnsi="Menlo" w:cs="Menlo"/>
+          <w:color w:val="000000"/>
+        </w:rPr>
+        <w:t xml:space="preserve"> </w:t>
+      </w:r>
+      <w:proofErr w:type="spellStart"/>
+      <w:r>
+        <w:rPr>
+          <w:rFonts w:ascii="Menlo" w:hAnsi="Menlo" w:cs="Menlo"/>
+          <w:color w:val="000000"/>
+        </w:rPr>
+        <w:t>isSteppedOn</w:t>
+      </w:r>
+      <w:proofErr w:type="spellEnd"/>
+      <w:r>
+        <w:rPr>
+          <w:rFonts w:ascii="Menlo" w:hAnsi="Menlo" w:cs="Menlo"/>
+          <w:color w:val="000000"/>
+        </w:rPr>
+        <w:t>)</w:t>
+      </w:r>
+      <w:r>
+        <w:rPr>
+          <w:rFonts w:ascii="Menlo" w:hAnsi="Menlo" w:cs="Menlo"/>
+          <w:color w:val="000000"/>
+        </w:rPr>
+        <w:t xml:space="preserve"> - </w:t>
+      </w:r>
+      <w:r>
+        <w:rPr>
+          <w:rFonts w:ascii="Menlo" w:hAnsi="Menlo" w:cs="Menlo"/>
+          <w:color w:val="008000"/>
+        </w:rPr>
+        <w:t>check if the exit object is being stepped on</w:t>
+      </w:r>
+    </w:p>
+    <w:p>
+      <w:pPr>
+        <w:tabs>
+          <w:tab w:val="left" w:pos="560"/>
+          <w:tab w:val="left" w:pos="1120"/>
+          <w:tab w:val="left" w:pos="1680"/>
+          <w:tab w:val="left" w:pos="2240"/>
+          <w:tab w:val="left" w:pos="2800"/>
+          <w:tab w:val="left" w:pos="3360"/>
+          <w:tab w:val="left" w:pos="3920"/>
+          <w:tab w:val="left" w:pos="4480"/>
+          <w:tab w:val="left" w:pos="5040"/>
+          <w:tab w:val="left" w:pos="5600"/>
+          <w:tab w:val="left" w:pos="6160"/>
+          <w:tab w:val="left" w:pos="6720"/>
+        </w:tabs>
+        <w:autoSpaceDE w:val="0"/>
+        <w:autoSpaceDN w:val="0"/>
+        <w:adjustRightInd w:val="0"/>
+        <w:rPr>
+          <w:rFonts w:ascii="Times" w:hAnsi="Times"/>
+          <w:b/>
+          <w:u w:val="single"/>
+        </w:rPr>
+      </w:pPr>
+      <w:r>
+        <w:rPr>
+          <w:rFonts w:ascii="Menlo" w:hAnsi="Menlo" w:cs="Menlo"/>
+          <w:color w:val="0000FF"/>
+        </w:rPr>
+        <w:t>bool</w:t>
+      </w:r>
+      <w:r>
+        <w:rPr>
+          <w:rFonts w:ascii="Menlo" w:hAnsi="Menlo" w:cs="Menlo"/>
+          <w:color w:val="000000"/>
+        </w:rPr>
+        <w:t xml:space="preserve"> </w:t>
+      </w:r>
+      <w:proofErr w:type="spellStart"/>
+      <w:r>
+        <w:rPr>
+          <w:rFonts w:ascii="Menlo" w:hAnsi="Menlo" w:cs="Menlo"/>
+          <w:color w:val="000000"/>
+        </w:rPr>
+        <w:t>isHumanInfrontOfZombie</w:t>
+      </w:r>
+      <w:proofErr w:type="spellEnd"/>
+      <w:r>
+        <w:rPr>
+          <w:rFonts w:ascii="Menlo" w:hAnsi="Menlo" w:cs="Menlo"/>
+          <w:color w:val="000000"/>
+        </w:rPr>
+        <w:t>(</w:t>
+      </w:r>
+      <w:r>
+        <w:rPr>
+          <w:rFonts w:ascii="Menlo" w:hAnsi="Menlo" w:cs="Menlo"/>
+          <w:color w:val="0000FF"/>
+        </w:rPr>
+        <w:t>double</w:t>
+      </w:r>
+      <w:r>
+        <w:rPr>
+          <w:rFonts w:ascii="Menlo" w:hAnsi="Menlo" w:cs="Menlo"/>
+          <w:color w:val="000000"/>
+        </w:rPr>
+        <w:t xml:space="preserve"> x, </w:t>
+      </w:r>
+      <w:r>
+        <w:rPr>
+          <w:rFonts w:ascii="Menlo" w:hAnsi="Menlo" w:cs="Menlo"/>
+          <w:color w:val="0000FF"/>
+        </w:rPr>
+        <w:t>double</w:t>
+      </w:r>
+      <w:r>
+        <w:rPr>
+          <w:rFonts w:ascii="Menlo" w:hAnsi="Menlo" w:cs="Menlo"/>
+          <w:color w:val="000000"/>
+        </w:rPr>
+        <w:t xml:space="preserve"> y, </w:t>
+      </w:r>
+      <w:proofErr w:type="spellStart"/>
+      <w:r>
+        <w:rPr>
+          <w:rFonts w:ascii="Menlo" w:hAnsi="Menlo" w:cs="Menlo"/>
+          <w:color w:val="0000FF"/>
+        </w:rPr>
+        <w:t>int</w:t>
+      </w:r>
+      <w:proofErr w:type="spellEnd"/>
+      <w:r>
+        <w:rPr>
+          <w:rFonts w:ascii="Menlo" w:hAnsi="Menlo" w:cs="Menlo"/>
+          <w:color w:val="000000"/>
+        </w:rPr>
+        <w:t xml:space="preserve"> direction)</w:t>
+      </w:r>
+      <w:r>
+        <w:rPr>
+          <w:rFonts w:ascii="Menlo" w:hAnsi="Menlo" w:cs="Menlo"/>
+          <w:color w:val="000000"/>
+        </w:rPr>
+        <w:t xml:space="preserve"> - </w:t>
+      </w:r>
+      <w:bookmarkStart w:id="0" w:name="_GoBack"/>
+      <w:bookmarkEnd w:id="0"/>
+      <w:r>
+        <w:rPr>
+          <w:rFonts w:ascii="Menlo" w:hAnsi="Menlo" w:cs="Menlo"/>
+          <w:color w:val="008000"/>
+        </w:rPr>
+        <w:t>check if there is any Human object in the direction that the zombie is facing</w:t>
+      </w:r>
     </w:p>
     <w:sectPr>
       <w:pgSz w:w="12240" w:h="15840"/>

</xml_diff>

<commit_message>
Did a whole lot of shiz part VX
</commit_message>
<xml_diff>
--- a/ZombieDash/report.docx
+++ b/ZombieDash/report.docx
@@ -1634,8 +1634,6 @@
         </w:rPr>
         <w:t xml:space="preserve"> since they extend the Human class.</w:t>
       </w:r>
-      <w:bookmarkStart w:id="0" w:name="_GoBack"/>
-      <w:bookmarkEnd w:id="0"/>
     </w:p>
     <w:p>
       <w:pPr>
@@ -2049,6 +2047,50 @@
     <w:p>
       <w:pPr>
         <w:rPr>
+          <w:rFonts w:ascii="Menlo" w:hAnsi="Menlo" w:cs="Menlo"/>
+          <w:color w:val="000000"/>
+          <w:sz w:val="20"/>
+          <w:szCs w:val="20"/>
+        </w:rPr>
+      </w:pPr>
+    </w:p>
+    <w:p>
+      <w:pPr>
+        <w:rPr>
+          <w:rFonts w:ascii="Menlo" w:hAnsi="Menlo" w:cs="Menlo"/>
+          <w:i/>
+          <w:color w:val="000000"/>
+          <w:sz w:val="20"/>
+          <w:szCs w:val="20"/>
+          <w:u w:val="single"/>
+        </w:rPr>
+      </w:pPr>
+      <w:r>
+        <w:rPr>
+          <w:rFonts w:ascii="Menlo" w:hAnsi="Menlo" w:cs="Menlo"/>
+          <w:i/>
+          <w:color w:val="000000"/>
+          <w:sz w:val="20"/>
+          <w:szCs w:val="20"/>
+          <w:u w:val="single"/>
+        </w:rPr>
+        <w:t>Testing Method: To test citizens, we have to test its ability to follow Penelope and run away from zombies. When a zombie approaches the citizen, it is supposed to either run further away or stay still</w:t>
+      </w:r>
+      <w:r>
+        <w:rPr>
+          <w:rFonts w:ascii="Menlo" w:hAnsi="Menlo" w:cs="Menlo"/>
+          <w:i/>
+          <w:color w:val="000000"/>
+          <w:sz w:val="20"/>
+          <w:szCs w:val="20"/>
+          <w:u w:val="single"/>
+        </w:rPr>
+        <w:t>.</w:t>
+      </w:r>
+    </w:p>
+    <w:p>
+      <w:pPr>
+        <w:rPr>
           <w:rFonts w:ascii="Helvetica" w:hAnsi="Helvetica" w:cs="Helvetica"/>
           <w:sz w:val="20"/>
           <w:szCs w:val="20"/>
@@ -2228,6 +2270,50 @@
     <w:p>
       <w:pPr>
         <w:rPr>
+          <w:rFonts w:ascii="Menlo" w:hAnsi="Menlo" w:cs="Menlo"/>
+          <w:color w:val="000000"/>
+          <w:sz w:val="20"/>
+          <w:szCs w:val="20"/>
+        </w:rPr>
+      </w:pPr>
+    </w:p>
+    <w:p>
+      <w:pPr>
+        <w:rPr>
+          <w:rFonts w:ascii="Menlo" w:hAnsi="Menlo" w:cs="Menlo"/>
+          <w:i/>
+          <w:color w:val="000000"/>
+          <w:sz w:val="20"/>
+          <w:szCs w:val="20"/>
+          <w:u w:val="single"/>
+        </w:rPr>
+      </w:pPr>
+      <w:r>
+        <w:rPr>
+          <w:rFonts w:ascii="Menlo" w:hAnsi="Menlo" w:cs="Menlo"/>
+          <w:i/>
+          <w:color w:val="000000"/>
+          <w:sz w:val="20"/>
+          <w:szCs w:val="20"/>
+          <w:u w:val="single"/>
+        </w:rPr>
+        <w:t xml:space="preserve">Testing Method: </w:t>
+      </w:r>
+      <w:r>
+        <w:rPr>
+          <w:rFonts w:ascii="Menlo" w:hAnsi="Menlo" w:cs="Menlo"/>
+          <w:i/>
+          <w:color w:val="000000"/>
+          <w:sz w:val="20"/>
+          <w:szCs w:val="20"/>
+          <w:u w:val="single"/>
+        </w:rPr>
+        <w:t>You don’t really need to test wall since it doesn’t move or take any actions.</w:t>
+      </w:r>
+    </w:p>
+    <w:p>
+      <w:pPr>
+        <w:rPr>
           <w:rFonts w:ascii="Helvetica" w:hAnsi="Helvetica" w:cs="Helvetica"/>
           <w:sz w:val="20"/>
           <w:szCs w:val="20"/>
@@ -2586,6 +2672,7 @@
           <w:rFonts w:ascii="Menlo" w:hAnsi="Menlo" w:cs="Menlo"/>
           <w:color w:val="0000FF"/>
         </w:rPr>
+        <w:lastRenderedPageBreak/>
         <w:t>void</w:t>
       </w:r>
       <w:r>
@@ -2710,7 +2797,6 @@
           <w:rFonts w:ascii="Menlo" w:hAnsi="Menlo" w:cs="Menlo"/>
           <w:color w:val="0000FF"/>
         </w:rPr>
-        <w:lastRenderedPageBreak/>
         <w:t>int</w:t>
       </w:r>
       <w:r>
@@ -2733,6 +2819,53 @@
           <w:color w:val="000000"/>
         </w:rPr>
         <w:t xml:space="preserve"> – returns the quantity of Landmine in Penelope’s inventory.</w:t>
+      </w:r>
+    </w:p>
+    <w:p>
+      <w:pPr>
+        <w:tabs>
+          <w:tab w:val="left" w:pos="593"/>
+        </w:tabs>
+        <w:autoSpaceDE w:val="0"/>
+        <w:autoSpaceDN w:val="0"/>
+        <w:adjustRightInd w:val="0"/>
+        <w:rPr>
+          <w:rFonts w:ascii="Helvetica" w:hAnsi="Helvetica" w:cs="Helvetica"/>
+        </w:rPr>
+      </w:pPr>
+    </w:p>
+    <w:p>
+      <w:pPr>
+        <w:rPr>
+          <w:rFonts w:ascii="Menlo" w:hAnsi="Menlo" w:cs="Menlo"/>
+          <w:i/>
+          <w:color w:val="000000"/>
+          <w:sz w:val="20"/>
+          <w:szCs w:val="20"/>
+          <w:u w:val="single"/>
+        </w:rPr>
+      </w:pPr>
+      <w:r>
+        <w:rPr>
+          <w:rFonts w:ascii="Menlo" w:hAnsi="Menlo" w:cs="Menlo"/>
+          <w:i/>
+          <w:color w:val="000000"/>
+          <w:sz w:val="20"/>
+          <w:szCs w:val="20"/>
+          <w:u w:val="single"/>
+        </w:rPr>
+        <w:t xml:space="preserve">Testing Method: To test </w:t>
+      </w:r>
+      <w:r>
+        <w:rPr>
+          <w:rFonts w:ascii="Menlo" w:hAnsi="Menlo" w:cs="Menlo"/>
+          <w:i/>
+          <w:color w:val="000000"/>
+          <w:sz w:val="20"/>
+          <w:szCs w:val="20"/>
+          <w:u w:val="single"/>
+        </w:rPr>
+        <w:t>Penelope, just play the game. Certain levels will especially help such as level 3, where Penelope gets to place landmines, use vaccine, throw flames and save citizens all in one level. The connections between different actors make the Penelope character complicated</w:t>
       </w:r>
     </w:p>
     <w:p>
@@ -3007,6 +3140,56 @@
         </w:rPr>
         <w:t xml:space="preserve"> – set the current movement plan to num</w:t>
       </w:r>
+    </w:p>
+    <w:p>
+      <w:pPr>
+        <w:tabs>
+          <w:tab w:val="left" w:pos="593"/>
+        </w:tabs>
+        <w:autoSpaceDE w:val="0"/>
+        <w:autoSpaceDN w:val="0"/>
+        <w:adjustRightInd w:val="0"/>
+        <w:rPr>
+          <w:rFonts w:ascii="Menlo" w:hAnsi="Menlo" w:cs="Menlo"/>
+          <w:color w:val="000000"/>
+        </w:rPr>
+      </w:pPr>
+    </w:p>
+    <w:p>
+      <w:pPr>
+        <w:rPr>
+          <w:rFonts w:ascii="Menlo" w:hAnsi="Menlo" w:cs="Menlo"/>
+          <w:i/>
+          <w:color w:val="000000"/>
+          <w:sz w:val="20"/>
+          <w:szCs w:val="20"/>
+          <w:u w:val="single"/>
+        </w:rPr>
+      </w:pPr>
+      <w:r>
+        <w:rPr>
+          <w:rFonts w:ascii="Menlo" w:hAnsi="Menlo" w:cs="Menlo"/>
+          <w:i/>
+          <w:color w:val="000000"/>
+          <w:sz w:val="20"/>
+          <w:szCs w:val="20"/>
+          <w:u w:val="single"/>
+        </w:rPr>
+        <w:t>Testing Method:</w:t>
+      </w:r>
+      <w:r>
+        <w:rPr>
+          <w:rFonts w:ascii="Menlo" w:hAnsi="Menlo" w:cs="Menlo"/>
+          <w:i/>
+          <w:color w:val="000000"/>
+          <w:sz w:val="20"/>
+          <w:szCs w:val="20"/>
+          <w:u w:val="single"/>
+        </w:rPr>
+        <w:t xml:space="preserve"> Since Zombie is a super class and will never be instantiated alone, the way to test it is through testing dumb zombies and smart zombies.</w:t>
+      </w:r>
+      <w:bookmarkStart w:id="0" w:name="_GoBack"/>
+      <w:bookmarkEnd w:id="0"/>
     </w:p>
     <w:p>
       <w:pPr>
@@ -3618,7 +3801,15 @@
           <w:rFonts w:ascii="Menlo" w:hAnsi="Menlo" w:cs="Menlo"/>
           <w:color w:val="000000"/>
         </w:rPr>
-        <w:t xml:space="preserve"> This applies to both Flame and Vomit since they both destroy themselves and have basically the same doSomething() functionalities.</w:t>
+        <w:t xml:space="preserve"> This applies to both Flame and Vomit </w:t>
+      </w:r>
+      <w:r>
+        <w:rPr>
+          <w:rFonts w:ascii="Menlo" w:hAnsi="Menlo" w:cs="Menlo"/>
+          <w:color w:val="000000"/>
+        </w:rPr>
+        <w:lastRenderedPageBreak/>
+        <w:t>since they both destroy themselves and have basically the same doSomething() functionalities.</w:t>
       </w:r>
     </w:p>
     <w:p>
@@ -3973,7 +4164,6 @@
           <w:rFonts w:ascii="Menlo" w:hAnsi="Menlo" w:cs="Menlo"/>
           <w:color w:val="0000FF"/>
         </w:rPr>
-        <w:lastRenderedPageBreak/>
         <w:t>void</w:t>
       </w:r>
       <w:r>

</xml_diff>